<commit_message>
update brainstorming document based on meeting with ACPF team.
</commit_message>
<xml_diff>
--- a/doc/FiNRT_update/FiNRTupdate_brainstorm.docx
+++ b/doc/FiNRT_update/FiNRTupdate_brainstorm.docx
@@ -163,7 +163,7 @@
     <w:p>
       <w:pPr>
         <w:rPr>
-          <w:ins w:id="22" w:author="Nelson, Jessica A [AGRON]" w:date="2023-01-12T10:01:00Z"/>
+          <w:ins w:id="22" w:author="Nelson, Jessica A [AGRON]" w:date="2023-01-18T12:40:00Z"/>
         </w:rPr>
       </w:pPr>
       <w:ins w:id="23" w:author="Nelson, Jessica A [AGRON]" w:date="2023-01-12T10:01:00Z">
@@ -175,9 +175,28 @@
     <w:p>
       <w:pPr>
         <w:rPr>
-          <w:ins w:id="24" w:author="Nelson, Jessica A [AGRON]" w:date="2023-01-11T13:36:00Z"/>
-        </w:rPr>
-        <w:pPrChange w:id="25" w:author="Nelson, Jessica A [AGRON]" w:date="2023-01-11T13:36:00Z">
+          <w:ins w:id="24" w:author="Nelson, Jessica A [AGRON]" w:date="2023-01-12T10:01:00Z"/>
+        </w:rPr>
+      </w:pPr>
+      <w:ins w:id="25" w:author="Nelson, Jessica A [AGRON]" w:date="2023-01-18T12:40:00Z">
+        <w:r>
+          <w:t>Look at Emily’s dissertation, Emma’s thesis</w:t>
+        </w:r>
+      </w:ins>
+      <w:ins w:id="26" w:author="Nelson, Jessica A [AGRON]" w:date="2023-01-18T12:41:00Z">
+        <w:r>
+          <w:t>, Ellen Audia</w:t>
+        </w:r>
+      </w:ins>
+      <w:bookmarkStart w:id="27" w:name="_GoBack"/>
+      <w:bookmarkEnd w:id="27"/>
+    </w:p>
+    <w:p>
+      <w:pPr>
+        <w:rPr>
+          <w:ins w:id="28" w:author="Nelson, Jessica A [AGRON]" w:date="2023-01-11T13:36:00Z"/>
+        </w:rPr>
+        <w:pPrChange w:id="29" w:author="Nelson, Jessica A [AGRON]" w:date="2023-01-11T13:36:00Z">
           <w:pPr>
             <w:ind w:left="720" w:hanging="360"/>
           </w:pPr>
@@ -240,7 +259,7 @@
         <w:pStyle w:val="ListParagraph"/>
         <w:ind w:left="1440"/>
         <w:rPr>
-          <w:ins w:id="26" w:author="Nelson, Jessica A [AGRON]" w:date="2023-01-11T13:34:00Z"/>
+          <w:ins w:id="30" w:author="Nelson, Jessica A [AGRON]" w:date="2023-01-11T13:34:00Z"/>
         </w:rPr>
       </w:pPr>
       <w:r>
@@ -260,15 +279,15 @@
         <w:pStyle w:val="ListParagraph"/>
         <w:ind w:left="1440"/>
         <w:rPr>
-          <w:ins w:id="27" w:author="Nelson, Jessica A [AGRON]" w:date="2023-01-11T13:38:00Z"/>
-        </w:rPr>
-      </w:pPr>
-      <w:ins w:id="28" w:author="Nelson, Jessica A [AGRON]" w:date="2023-01-11T13:34:00Z">
+          <w:ins w:id="31" w:author="Nelson, Jessica A [AGRON]" w:date="2023-01-11T13:38:00Z"/>
+        </w:rPr>
+      </w:pPr>
+      <w:ins w:id="32" w:author="Nelson, Jessica A [AGRON]" w:date="2023-01-11T13:34:00Z">
         <w:r>
           <w:t>Would this (manure) be good as its own tool?</w:t>
         </w:r>
       </w:ins>
-      <w:ins w:id="29" w:author="Nelson, Jessica A [AGRON]" w:date="2023-01-11T13:35:00Z">
+      <w:ins w:id="33" w:author="Nelson, Jessica A [AGRON]" w:date="2023-01-11T13:35:00Z">
         <w:r>
           <w:t xml:space="preserve"> Applications outside of </w:t>
         </w:r>
@@ -287,10 +306,10 @@
         <w:pStyle w:val="ListParagraph"/>
         <w:ind w:left="1440"/>
         <w:rPr>
-          <w:ins w:id="30" w:author="Nelson, Jessica A [AGRON]" w:date="2023-01-11T13:39:00Z"/>
-        </w:rPr>
-      </w:pPr>
-      <w:ins w:id="31" w:author="Nelson, Jessica A [AGRON]" w:date="2023-01-11T13:39:00Z">
+          <w:ins w:id="34" w:author="Nelson, Jessica A [AGRON]" w:date="2023-01-11T13:39:00Z"/>
+        </w:rPr>
+      </w:pPr>
+      <w:ins w:id="35" w:author="Nelson, Jessica A [AGRON]" w:date="2023-01-11T13:39:00Z">
         <w:r>
           <w:t xml:space="preserve">User friendliness, decision support tools, how to manage, support, decision points, longevity, </w:t>
         </w:r>
@@ -301,27 +320,27 @@
         <w:pStyle w:val="ListParagraph"/>
         <w:ind w:left="1440"/>
       </w:pPr>
-      <w:ins w:id="32" w:author="Nelson, Jessica A [AGRON]" w:date="2023-01-11T13:39:00Z">
+      <w:ins w:id="36" w:author="Nelson, Jessica A [AGRON]" w:date="2023-01-11T13:39:00Z">
         <w:r>
           <w:t xml:space="preserve">How to </w:t>
         </w:r>
       </w:ins>
-      <w:ins w:id="33" w:author="Nelson, Jessica A [AGRON]" w:date="2023-01-11T13:40:00Z">
+      <w:ins w:id="37" w:author="Nelson, Jessica A [AGRON]" w:date="2023-01-11T13:40:00Z">
         <w:r>
           <w:t xml:space="preserve">involve users and trainers in the tool development process. </w:t>
         </w:r>
       </w:ins>
-      <w:ins w:id="34" w:author="Nelson, Jessica A [AGRON]" w:date="2023-01-11T13:41:00Z">
+      <w:ins w:id="38" w:author="Nelson, Jessica A [AGRON]" w:date="2023-01-11T13:41:00Z">
         <w:r>
           <w:t>“</w:t>
         </w:r>
       </w:ins>
-      <w:ins w:id="35" w:author="Nelson, Jessica A [AGRON]" w:date="2023-01-11T13:40:00Z">
+      <w:ins w:id="39" w:author="Nelson, Jessica A [AGRON]" w:date="2023-01-11T13:40:00Z">
         <w:r>
           <w:t>User-centered decision support design</w:t>
         </w:r>
       </w:ins>
-      <w:ins w:id="36" w:author="Nelson, Jessica A [AGRON]" w:date="2023-01-11T13:41:00Z">
+      <w:ins w:id="40" w:author="Nelson, Jessica A [AGRON]" w:date="2023-01-11T13:41:00Z">
         <w:r>
           <w:t>” – John has some papers on this</w:t>
         </w:r>
@@ -332,7 +351,7 @@
         <w:pStyle w:val="ListParagraph"/>
         <w:ind w:left="1440"/>
         <w:rPr>
-          <w:ins w:id="37" w:author="Nelson, Jessica A [AGRON]" w:date="2023-01-11T13:50:00Z"/>
+          <w:ins w:id="41" w:author="Nelson, Jessica A [AGRON]" w:date="2023-01-11T13:50:00Z"/>
         </w:rPr>
       </w:pPr>
       <w:r>
@@ -344,10 +363,10 @@
         <w:pStyle w:val="ListParagraph"/>
         <w:ind w:left="1440"/>
         <w:rPr>
-          <w:ins w:id="38" w:author="Nelson, Jessica A [AGRON]" w:date="2023-01-11T13:53:00Z"/>
-        </w:rPr>
-      </w:pPr>
-      <w:ins w:id="39" w:author="Nelson, Jessica A [AGRON]" w:date="2023-01-11T13:50:00Z">
+          <w:ins w:id="42" w:author="Nelson, Jessica A [AGRON]" w:date="2023-01-11T13:53:00Z"/>
+        </w:rPr>
+      </w:pPr>
+      <w:ins w:id="43" w:author="Nelson, Jessica A [AGRON]" w:date="2023-01-11T13:50:00Z">
         <w:r>
           <w:t>Could create a production tool to estimate costs</w:t>
         </w:r>
@@ -358,15 +377,15 @@
         <w:pStyle w:val="ListParagraph"/>
         <w:ind w:left="1440"/>
         <w:rPr>
-          <w:ins w:id="40" w:author="Nelson, Jessica A [AGRON]" w:date="2023-01-11T13:55:00Z"/>
-        </w:rPr>
-      </w:pPr>
-      <w:ins w:id="41" w:author="Nelson, Jessica A [AGRON]" w:date="2023-01-11T13:53:00Z">
+          <w:ins w:id="44" w:author="Nelson, Jessica A [AGRON]" w:date="2023-01-11T13:55:00Z"/>
+        </w:rPr>
+      </w:pPr>
+      <w:ins w:id="45" w:author="Nelson, Jessica A [AGRON]" w:date="2023-01-11T13:53:00Z">
         <w:r>
           <w:t xml:space="preserve">Looking at biofuel systems – variable yields, biomass product and costs to get it there; transportation and handling and storage (potential question: </w:t>
         </w:r>
       </w:ins>
-      <w:ins w:id="42" w:author="Nelson, Jessica A [AGRON]" w:date="2023-01-11T13:54:00Z">
+      <w:ins w:id="46" w:author="Nelson, Jessica A [AGRON]" w:date="2023-01-11T13:54:00Z">
         <w:r>
           <w:t xml:space="preserve">is 10 </w:t>
         </w:r>
@@ -393,15 +412,15 @@
         <w:pStyle w:val="ListParagraph"/>
         <w:ind w:left="1440"/>
         <w:rPr>
-          <w:ins w:id="43" w:author="Nelson, Jessica A [AGRON]" w:date="2023-01-11T14:27:00Z"/>
-        </w:rPr>
-      </w:pPr>
-      <w:ins w:id="44" w:author="Nelson, Jessica A [AGRON]" w:date="2023-01-11T13:55:00Z">
+          <w:ins w:id="47" w:author="Nelson, Jessica A [AGRON]" w:date="2023-01-11T14:27:00Z"/>
+        </w:rPr>
+      </w:pPr>
+      <w:ins w:id="48" w:author="Nelson, Jessica A [AGRON]" w:date="2023-01-11T13:55:00Z">
         <w:r>
           <w:t>*Bill is working on an “impact analysis” with jobs, incomes and multiplier effects (Dave Swenson’s tasks)</w:t>
         </w:r>
       </w:ins>
-      <w:ins w:id="45" w:author="Nelson, Jessica A [AGRON]" w:date="2023-01-11T13:57:00Z">
+      <w:ins w:id="49" w:author="Nelson, Jessica A [AGRON]" w:date="2023-01-11T13:57:00Z">
         <w:r>
           <w:t xml:space="preserve">. “Production </w:t>
         </w:r>
@@ -419,22 +438,22 @@
           <w:t xml:space="preserve"> to calcu</w:t>
         </w:r>
       </w:ins>
-      <w:ins w:id="46" w:author="Nelson, Jessica A [AGRON]" w:date="2023-01-11T13:58:00Z">
+      <w:ins w:id="50" w:author="Nelson, Jessica A [AGRON]" w:date="2023-01-11T13:58:00Z">
         <w:r>
           <w:t xml:space="preserve">late this production function and ripple effects in economy. </w:t>
         </w:r>
       </w:ins>
-      <w:ins w:id="47" w:author="Nelson, Jessica A [AGRON]" w:date="2023-01-11T14:02:00Z">
+      <w:ins w:id="51" w:author="Nelson, Jessica A [AGRON]" w:date="2023-01-11T14:02:00Z">
         <w:r>
           <w:t xml:space="preserve">We feed into it via enterprise budgets for new/interest cropping systems. </w:t>
         </w:r>
       </w:ins>
-      <w:ins w:id="48" w:author="Nelson, Jessica A [AGRON]" w:date="2023-01-11T14:03:00Z">
+      <w:ins w:id="52" w:author="Nelson, Jessica A [AGRON]" w:date="2023-01-11T14:03:00Z">
         <w:r>
           <w:t xml:space="preserve">Potentially modeling our scenarios + others – WQ emphasis scenario, wildlife </w:t>
         </w:r>
       </w:ins>
-      <w:ins w:id="49" w:author="Nelson, Jessica A [AGRON]" w:date="2023-01-11T14:04:00Z">
+      <w:ins w:id="53" w:author="Nelson, Jessica A [AGRON]" w:date="2023-01-11T14:04:00Z">
         <w:r>
           <w:t xml:space="preserve">habitat </w:t>
         </w:r>
@@ -443,12 +462,12 @@
           <w:t>scenario</w:t>
         </w:r>
       </w:ins>
-      <w:ins w:id="50" w:author="Nelson, Jessica A [AGRON]" w:date="2023-01-11T14:05:00Z">
+      <w:ins w:id="54" w:author="Nelson, Jessica A [AGRON]" w:date="2023-01-11T14:05:00Z">
         <w:r>
           <w:t xml:space="preserve">, </w:t>
         </w:r>
       </w:ins>
-      <w:ins w:id="51" w:author="Nelson, Jessica A [AGRON]" w:date="2023-01-11T14:06:00Z">
+      <w:ins w:id="55" w:author="Nelson, Jessica A [AGRON]" w:date="2023-01-11T14:06:00Z">
         <w:r>
           <w:t xml:space="preserve">  </w:t>
         </w:r>
@@ -457,12 +476,12 @@
           <w:t xml:space="preserve"> </w:t>
         </w:r>
       </w:ins>
-      <w:ins w:id="52" w:author="Nelson, Jessica A [AGRON]" w:date="2023-01-11T14:16:00Z">
+      <w:ins w:id="56" w:author="Nelson, Jessica A [AGRON]" w:date="2023-01-11T14:16:00Z">
         <w:r>
           <w:t xml:space="preserve"> </w:t>
         </w:r>
       </w:ins>
-      <w:ins w:id="53" w:author="Nelson, Jessica A [AGRON]" w:date="2023-01-11T14:05:00Z">
+      <w:ins w:id="57" w:author="Nelson, Jessica A [AGRON]" w:date="2023-01-11T14:05:00Z">
         <w:r>
           <w:t>IA NRS scenario</w:t>
         </w:r>
@@ -473,22 +492,22 @@
         <w:pStyle w:val="ListParagraph"/>
         <w:ind w:left="1440"/>
       </w:pPr>
-      <w:ins w:id="54" w:author="Nelson, Jessica A [AGRON]" w:date="2023-01-11T14:27:00Z">
+      <w:ins w:id="58" w:author="Nelson, Jessica A [AGRON]" w:date="2023-01-11T14:27:00Z">
         <w:r>
           <w:t>Haleigh was talking to a prof about fuel costs and modeling this</w:t>
         </w:r>
       </w:ins>
-      <w:ins w:id="55" w:author="Nelson, Jessica A [AGRON]" w:date="2023-01-11T14:28:00Z">
+      <w:ins w:id="59" w:author="Nelson, Jessica A [AGRON]" w:date="2023-01-11T14:28:00Z">
         <w:r>
           <w:t>; works at the field-scale; tool to help you find the most efficient way to farm a field; how does this vary for a crop system – perennial, annual, etc.</w:t>
         </w:r>
       </w:ins>
-      <w:ins w:id="56" w:author="Nelson, Jessica A [AGRON]" w:date="2023-01-11T14:29:00Z">
+      <w:ins w:id="60" w:author="Nelson, Jessica A [AGRON]" w:date="2023-01-11T14:29:00Z">
         <w:r>
           <w:t xml:space="preserve"> What are his inputs? Machine learning opportunity?</w:t>
         </w:r>
       </w:ins>
-      <w:ins w:id="57" w:author="Nelson, Jessica A [AGRON]" w:date="2023-01-11T14:30:00Z">
+      <w:ins w:id="61" w:author="Nelson, Jessica A [AGRON]" w:date="2023-01-11T14:30:00Z">
         <w:r>
           <w:t xml:space="preserve"> Talk to prof and Jarad about this</w:t>
         </w:r>
@@ -499,7 +518,7 @@
         <w:pStyle w:val="ListParagraph"/>
         <w:ind w:left="1440"/>
         <w:rPr>
-          <w:ins w:id="58" w:author="Nelson, Jessica A [AGRON]" w:date="2023-01-11T14:18:00Z"/>
+          <w:ins w:id="62" w:author="Nelson, Jessica A [AGRON]" w:date="2023-01-11T14:18:00Z"/>
         </w:rPr>
       </w:pPr>
       <w:r>
@@ -514,7 +533,7 @@
         <w:pStyle w:val="ListParagraph"/>
         <w:ind w:left="1440"/>
       </w:pPr>
-      <w:ins w:id="59" w:author="Nelson, Jessica A [AGRON]" w:date="2023-01-11T14:18:00Z">
+      <w:ins w:id="63" w:author="Nelson, Jessica A [AGRON]" w:date="2023-01-11T14:18:00Z">
         <w:r>
           <w:t>John has a paper on cover crops and water quantity</w:t>
         </w:r>
@@ -528,22 +547,26 @@
       <w:r>
         <w:t>Potential input layers: feedlots, roads, land use, fuel costs</w:t>
       </w:r>
-      <w:ins w:id="60" w:author="Nelson, Jessica A [AGRON]" w:date="2023-01-11T14:25:00Z">
+      <w:ins w:id="64" w:author="Nelson, Jessica A [AGRON]" w:date="2023-01-11T14:25:00Z">
         <w:r>
           <w:t xml:space="preserve"> (fuels costs inherent in perennial practices, </w:t>
         </w:r>
       </w:ins>
-      <w:ins w:id="61" w:author="Nelson, Jessica A [AGRON]" w:date="2023-01-11T14:26:00Z">
+      <w:ins w:id="65" w:author="Nelson, Jessica A [AGRON]" w:date="2023-01-11T14:26:00Z">
         <w:r>
           <w:t xml:space="preserve">indirect fuel costs and cash crop fuel costs, </w:t>
         </w:r>
       </w:ins>
-      <w:ins w:id="62" w:author="Nelson, Jessica A [AGRON]" w:date="2023-01-11T14:25:00Z">
-        <w:r>
-          <w:t>additional fuel costs part of biomass transportation</w:t>
-        </w:r>
-      </w:ins>
-      <w:ins w:id="63" w:author="Nelson, Jessica A [AGRON]" w:date="2023-01-11T14:26:00Z">
+      <w:ins w:id="66" w:author="Nelson, Jessica A [AGRON]" w:date="2023-01-11T14:25:00Z">
+        <w:r>
+          <w:t xml:space="preserve">additional fuel costs part </w:t>
+        </w:r>
+        <w:r>
+          <w:lastRenderedPageBreak/>
+          <w:t>of biomass transportation</w:t>
+        </w:r>
+      </w:ins>
+      <w:ins w:id="67" w:author="Nelson, Jessica A [AGRON]" w:date="2023-01-11T14:26:00Z">
         <w:r>
           <w:t>)</w:t>
         </w:r>
@@ -561,7 +584,6 @@
         </w:numPr>
       </w:pPr>
       <w:r>
-        <w:lastRenderedPageBreak/>
         <w:t>Estimate field outputs</w:t>
       </w:r>
     </w:p>
@@ -570,7 +592,7 @@
         <w:pStyle w:val="ListParagraph"/>
         <w:ind w:left="1440"/>
         <w:rPr>
-          <w:ins w:id="64" w:author="Nelson, Jessica A [AGRON]" w:date="2023-01-12T10:16:00Z"/>
+          <w:ins w:id="68" w:author="Nelson, Jessica A [AGRON]" w:date="2023-01-12T10:16:00Z"/>
         </w:rPr>
       </w:pPr>
       <w:r>
@@ -582,12 +604,12 @@
         <w:pStyle w:val="ListParagraph"/>
         <w:ind w:left="1440"/>
       </w:pPr>
-      <w:ins w:id="65" w:author="Nelson, Jessica A [AGRON]" w:date="2023-01-12T10:16:00Z">
+      <w:ins w:id="69" w:author="Nelson, Jessica A [AGRON]" w:date="2023-01-12T10:16:00Z">
         <w:r>
           <w:tab/>
         </w:r>
       </w:ins>
-      <w:ins w:id="66" w:author="Nelson, Jessica A [AGRON]" w:date="2023-01-12T10:17:00Z">
+      <w:ins w:id="70" w:author="Nelson, Jessica A [AGRON]" w:date="2023-01-12T10:17:00Z">
         <w:r>
           <w:t xml:space="preserve">Nutrient credit – baseline conditions could be on the lit review of nutrient credit going into spring based on rotation and tillage. </w:t>
         </w:r>
@@ -616,7 +638,7 @@
         <w:pStyle w:val="ListParagraph"/>
         <w:ind w:left="1440"/>
         <w:rPr>
-          <w:ins w:id="67" w:author="Nelson, Jessica A [AGRON]" w:date="2023-01-12T10:25:00Z"/>
+          <w:ins w:id="71" w:author="Nelson, Jessica A [AGRON]" w:date="2023-01-12T10:25:00Z"/>
         </w:rPr>
       </w:pPr>
       <w:r>
@@ -628,10 +650,10 @@
         <w:pStyle w:val="ListParagraph"/>
         <w:ind w:left="1440"/>
         <w:rPr>
-          <w:ins w:id="68" w:author="Nelson, Jessica A [AGRON]" w:date="2023-01-12T10:25:00Z"/>
-        </w:rPr>
-      </w:pPr>
-      <w:ins w:id="69" w:author="Nelson, Jessica A [AGRON]" w:date="2023-01-12T10:25:00Z">
+          <w:ins w:id="72" w:author="Nelson, Jessica A [AGRON]" w:date="2023-01-12T10:25:00Z"/>
+        </w:rPr>
+      </w:pPr>
+      <w:ins w:id="73" w:author="Nelson, Jessica A [AGRON]" w:date="2023-01-12T10:25:00Z">
         <w:r>
           <w:tab/>
           <w:t>Richard is working on this with APSIM aggregated fields to watershed-scale</w:t>
@@ -643,10 +665,10 @@
         <w:pStyle w:val="ListParagraph"/>
         <w:ind w:left="1440"/>
         <w:rPr>
-          <w:ins w:id="70" w:author="Nelson, Jessica A [AGRON]" w:date="2023-01-12T10:28:00Z"/>
-        </w:rPr>
-      </w:pPr>
-      <w:ins w:id="71" w:author="Nelson, Jessica A [AGRON]" w:date="2023-01-12T10:25:00Z">
+          <w:ins w:id="74" w:author="Nelson, Jessica A [AGRON]" w:date="2023-01-12T10:28:00Z"/>
+        </w:rPr>
+      </w:pPr>
+      <w:ins w:id="75" w:author="Nelson, Jessica A [AGRON]" w:date="2023-01-12T10:25:00Z">
         <w:r>
           <w:tab/>
           <w:t>Sebastian taking the field measurements for SOC (Fernando)</w:t>
@@ -658,10 +680,10 @@
         <w:pStyle w:val="ListParagraph"/>
         <w:ind w:left="1440"/>
         <w:rPr>
-          <w:ins w:id="72" w:author="Nelson, Jessica A [AGRON]" w:date="2023-01-12T10:30:00Z"/>
-        </w:rPr>
-      </w:pPr>
-      <w:ins w:id="73" w:author="Nelson, Jessica A [AGRON]" w:date="2023-01-12T10:28:00Z">
+          <w:ins w:id="76" w:author="Nelson, Jessica A [AGRON]" w:date="2023-01-12T10:30:00Z"/>
+        </w:rPr>
+      </w:pPr>
+      <w:ins w:id="77" w:author="Nelson, Jessica A [AGRON]" w:date="2023-01-12T10:28:00Z">
         <w:r>
           <w:tab/>
           <w:t>COMET – current data source for C</w:t>
@@ -673,10 +695,10 @@
         <w:pStyle w:val="ListParagraph"/>
         <w:ind w:left="2160"/>
         <w:rPr>
-          <w:ins w:id="74" w:author="Nelson, Jessica A [AGRON]" w:date="2023-01-12T10:31:00Z"/>
-        </w:rPr>
-      </w:pPr>
-      <w:ins w:id="75" w:author="Nelson, Jessica A [AGRON]" w:date="2023-01-12T10:30:00Z">
+          <w:ins w:id="78" w:author="Nelson, Jessica A [AGRON]" w:date="2023-01-12T10:31:00Z"/>
+        </w:rPr>
+      </w:pPr>
+      <w:ins w:id="79" w:author="Nelson, Jessica A [AGRON]" w:date="2023-01-12T10:30:00Z">
         <w:r>
           <w:t>T</w:t>
         </w:r>
@@ -690,36 +712,36 @@
         <w:pStyle w:val="ListParagraph"/>
         <w:ind w:left="2160"/>
         <w:rPr>
-          <w:ins w:id="76" w:author="Nelson, Jessica A [AGRON]" w:date="2023-01-12T10:26:00Z"/>
-        </w:rPr>
-        <w:pPrChange w:id="77" w:author="Nelson, Jessica A [AGRON]" w:date="2023-01-12T10:30:00Z">
+          <w:ins w:id="80" w:author="Nelson, Jessica A [AGRON]" w:date="2023-01-12T10:26:00Z"/>
+        </w:rPr>
+        <w:pPrChange w:id="81" w:author="Nelson, Jessica A [AGRON]" w:date="2023-01-12T10:30:00Z">
           <w:pPr>
             <w:pStyle w:val="ListParagraph"/>
             <w:ind w:left="1440"/>
           </w:pPr>
         </w:pPrChange>
       </w:pPr>
-      <w:ins w:id="78" w:author="Nelson, Jessica A [AGRON]" w:date="2023-01-12T10:31:00Z">
+      <w:ins w:id="82" w:author="Nelson, Jessica A [AGRON]" w:date="2023-01-12T10:31:00Z">
         <w:r>
           <w:t>Lisa convened C team</w:t>
         </w:r>
       </w:ins>
-      <w:ins w:id="79" w:author="Nelson, Jessica A [AGRON]" w:date="2023-01-12T10:32:00Z">
+      <w:ins w:id="83" w:author="Nelson, Jessica A [AGRON]" w:date="2023-01-12T10:32:00Z">
         <w:r>
           <w:t xml:space="preserve"> and output was large document</w:t>
         </w:r>
       </w:ins>
-      <w:ins w:id="80" w:author="Nelson, Jessica A [AGRON]" w:date="2023-01-12T10:33:00Z">
+      <w:ins w:id="84" w:author="Nelson, Jessica A [AGRON]" w:date="2023-01-12T10:33:00Z">
         <w:r>
           <w:t>…</w:t>
         </w:r>
       </w:ins>
-      <w:ins w:id="81" w:author="Nelson, Jessica A [AGRON]" w:date="2023-01-12T10:35:00Z">
+      <w:ins w:id="85" w:author="Nelson, Jessica A [AGRON]" w:date="2023-01-12T10:35:00Z">
         <w:r>
           <w:t xml:space="preserve">rules for where conservation practices should go based on resource concern. What are the rules for C management? This is a co-product </w:t>
         </w:r>
       </w:ins>
-      <w:ins w:id="82" w:author="Nelson, Jessica A [AGRON]" w:date="2023-01-12T10:36:00Z">
+      <w:ins w:id="86" w:author="Nelson, Jessica A [AGRON]" w:date="2023-01-12T10:36:00Z">
         <w:r>
           <w:t xml:space="preserve">of other conservation practices. Dave &amp; Emily looking at what data layers can be used. </w:t>
         </w:r>
@@ -730,15 +752,15 @@
         <w:pStyle w:val="ListParagraph"/>
         <w:ind w:left="1440"/>
         <w:rPr>
-          <w:ins w:id="83" w:author="Nelson, Jessica A [AGRON]" w:date="2023-01-12T10:26:00Z"/>
-        </w:rPr>
-      </w:pPr>
-      <w:ins w:id="84" w:author="Nelson, Jessica A [AGRON]" w:date="2023-01-12T10:26:00Z">
+          <w:ins w:id="87" w:author="Nelson, Jessica A [AGRON]" w:date="2023-01-12T10:26:00Z"/>
+        </w:rPr>
+      </w:pPr>
+      <w:ins w:id="88" w:author="Nelson, Jessica A [AGRON]" w:date="2023-01-12T10:26:00Z">
         <w:r>
           <w:t xml:space="preserve">Yield </w:t>
         </w:r>
       </w:ins>
-      <w:ins w:id="85" w:author="Nelson, Jessica A [AGRON]" w:date="2023-01-12T10:30:00Z">
+      <w:ins w:id="89" w:author="Nelson, Jessica A [AGRON]" w:date="2023-01-12T10:30:00Z">
         <w:r>
           <w:t>expectations</w:t>
         </w:r>
@@ -749,7 +771,7 @@
         <w:pStyle w:val="ListParagraph"/>
         <w:ind w:left="1440"/>
       </w:pPr>
-      <w:ins w:id="86" w:author="Nelson, Jessica A [AGRON]" w:date="2023-01-12T10:26:00Z">
+      <w:ins w:id="90" w:author="Nelson, Jessica A [AGRON]" w:date="2023-01-12T10:26:00Z">
         <w:r>
           <w:tab/>
           <w:t>Matt N. is working on yield variability across the different feedstock systems</w:t>
@@ -790,7 +812,7 @@
           <w:numId w:val="1"/>
         </w:numPr>
         <w:rPr>
-          <w:ins w:id="87" w:author="Nelson, Jessica A [AGRON]" w:date="2023-01-12T10:44:00Z"/>
+          <w:ins w:id="91" w:author="Nelson, Jessica A [AGRON]" w:date="2023-01-12T10:44:00Z"/>
         </w:rPr>
       </w:pPr>
       <w:r>
@@ -802,15 +824,15 @@
         <w:pStyle w:val="ListParagraph"/>
         <w:ind w:left="1440"/>
         <w:rPr>
-          <w:ins w:id="88" w:author="Nelson, Jessica A [AGRON]" w:date="2023-01-12T10:45:00Z"/>
-        </w:rPr>
-      </w:pPr>
-      <w:ins w:id="89" w:author="Nelson, Jessica A [AGRON]" w:date="2023-01-12T10:44:00Z">
+          <w:ins w:id="92" w:author="Nelson, Jessica A [AGRON]" w:date="2023-01-12T10:45:00Z"/>
+        </w:rPr>
+      </w:pPr>
+      <w:ins w:id="93" w:author="Nelson, Jessica A [AGRON]" w:date="2023-01-12T10:44:00Z">
         <w:r>
           <w:t>M</w:t>
         </w:r>
       </w:ins>
-      <w:ins w:id="90" w:author="Nelson, Jessica A [AGRON]" w:date="2023-01-12T10:45:00Z">
+      <w:ins w:id="94" w:author="Nelson, Jessica A [AGRON]" w:date="2023-01-12T10:45:00Z">
         <w:r>
           <w:t xml:space="preserve">ostly qualitative at this point. </w:t>
         </w:r>
@@ -821,45 +843,45 @@
         <w:pStyle w:val="ListParagraph"/>
         <w:ind w:left="1440"/>
         <w:rPr>
-          <w:ins w:id="91" w:author="Nelson, Jessica A [AGRON]" w:date="2023-01-12T10:50:00Z"/>
-        </w:rPr>
-      </w:pPr>
-      <w:ins w:id="92" w:author="Nelson, Jessica A [AGRON]" w:date="2023-01-12T10:45:00Z">
+          <w:ins w:id="95" w:author="Nelson, Jessica A [AGRON]" w:date="2023-01-12T10:50:00Z"/>
+        </w:rPr>
+      </w:pPr>
+      <w:ins w:id="96" w:author="Nelson, Jessica A [AGRON]" w:date="2023-01-12T10:45:00Z">
         <w:r>
           <w:t xml:space="preserve">PEWI is a potential route. Has a biodiversity index (need to </w:t>
         </w:r>
       </w:ins>
-      <w:ins w:id="93" w:author="Nelson, Jessica A [AGRON]" w:date="2023-01-12T10:46:00Z">
+      <w:ins w:id="97" w:author="Nelson, Jessica A [AGRON]" w:date="2023-01-12T10:46:00Z">
         <w:r>
           <w:t>figure out how it works), function of the total diversity of land covers, size of individual patches, proximity of patches, and deliberate connectivity (corridors?</w:t>
         </w:r>
       </w:ins>
-      <w:ins w:id="94" w:author="Nelson, Jessica A [AGRON]" w:date="2023-01-12T10:47:00Z">
+      <w:ins w:id="98" w:author="Nelson, Jessica A [AGRON]" w:date="2023-01-12T10:47:00Z">
         <w:r>
           <w:t xml:space="preserve"> Move across the landscape with cover)</w:t>
         </w:r>
       </w:ins>
-      <w:ins w:id="95" w:author="Nelson, Jessica A [AGRON]" w:date="2023-01-12T10:48:00Z">
+      <w:ins w:id="99" w:author="Nelson, Jessica A [AGRON]" w:date="2023-01-12T10:48:00Z">
         <w:r>
           <w:t xml:space="preserve">. Game habitat index as well. Carrie has good documentation for sections of </w:t>
         </w:r>
       </w:ins>
-      <w:ins w:id="96" w:author="Nelson, Jessica A [AGRON]" w:date="2023-01-12T10:49:00Z">
+      <w:ins w:id="100" w:author="Nelson, Jessica A [AGRON]" w:date="2023-01-12T10:49:00Z">
         <w:r>
           <w:t>explaining</w:t>
         </w:r>
       </w:ins>
-      <w:ins w:id="97" w:author="Nelson, Jessica A [AGRON]" w:date="2023-01-12T10:48:00Z">
+      <w:ins w:id="101" w:author="Nelson, Jessica A [AGRON]" w:date="2023-01-12T10:48:00Z">
         <w:r>
           <w:t xml:space="preserve"> PEWI under-the</w:t>
         </w:r>
       </w:ins>
-      <w:ins w:id="98" w:author="Nelson, Jessica A [AGRON]" w:date="2023-01-12T10:49:00Z">
+      <w:ins w:id="102" w:author="Nelson, Jessica A [AGRON]" w:date="2023-01-12T10:49:00Z">
         <w:r>
           <w:t xml:space="preserve">-hood. </w:t>
         </w:r>
       </w:ins>
-      <w:ins w:id="99" w:author="Nelson, Jessica A [AGRON]" w:date="2023-01-12T10:50:00Z">
+      <w:ins w:id="103" w:author="Nelson, Jessica A [AGRON]" w:date="2023-01-12T10:50:00Z">
         <w:r>
           <w:t>Research in riparian buffer zones has a lot of good data.</w:t>
         </w:r>
@@ -870,10 +892,10 @@
         <w:pStyle w:val="ListParagraph"/>
         <w:ind w:left="1440"/>
         <w:rPr>
-          <w:ins w:id="100" w:author="Nelson, Jessica A [AGRON]" w:date="2023-01-12T10:54:00Z"/>
-        </w:rPr>
-      </w:pPr>
-      <w:ins w:id="101" w:author="Nelson, Jessica A [AGRON]" w:date="2023-01-12T10:50:00Z">
+          <w:ins w:id="104" w:author="Nelson, Jessica A [AGRON]" w:date="2023-01-12T10:54:00Z"/>
+        </w:rPr>
+      </w:pPr>
+      <w:ins w:id="105" w:author="Nelson, Jessica A [AGRON]" w:date="2023-01-12T10:50:00Z">
         <w:r>
           <w:t xml:space="preserve">Pollinator forage indices. MSU Dub Landis (s/p?). </w:t>
         </w:r>
@@ -881,7 +903,7 @@
           <w:t>Determine where the good pollinator locations, proximity</w:t>
         </w:r>
       </w:ins>
-      <w:ins w:id="102" w:author="Nelson, Jessica A [AGRON]" w:date="2023-01-12T10:51:00Z">
+      <w:ins w:id="106" w:author="Nelson, Jessica A [AGRON]" w:date="2023-01-12T10:51:00Z">
         <w:r>
           <w:t xml:space="preserve"> to hives, size, </w:t>
         </w:r>
@@ -892,15 +914,15 @@
         <w:pStyle w:val="ListParagraph"/>
         <w:ind w:left="1440"/>
         <w:rPr>
-          <w:ins w:id="103" w:author="Nelson, Jessica A [AGRON]" w:date="2023-01-12T10:55:00Z"/>
-        </w:rPr>
-      </w:pPr>
-      <w:ins w:id="104" w:author="Nelson, Jessica A [AGRON]" w:date="2023-01-12T10:54:00Z">
+          <w:ins w:id="107" w:author="Nelson, Jessica A [AGRON]" w:date="2023-01-12T10:55:00Z"/>
+        </w:rPr>
+      </w:pPr>
+      <w:ins w:id="108" w:author="Nelson, Jessica A [AGRON]" w:date="2023-01-12T10:54:00Z">
         <w:r>
           <w:t>What spe</w:t>
         </w:r>
       </w:ins>
-      <w:ins w:id="105" w:author="Nelson, Jessica A [AGRON]" w:date="2023-01-12T10:55:00Z">
+      <w:ins w:id="109" w:author="Nelson, Jessica A [AGRON]" w:date="2023-01-12T10:55:00Z">
         <w:r>
           <w:t>cies are taken into consideration? Indicator species and what are they proxy for?</w:t>
         </w:r>
@@ -911,15 +933,15 @@
         <w:pStyle w:val="ListParagraph"/>
         <w:ind w:left="1440"/>
         <w:rPr>
-          <w:ins w:id="106" w:author="Nelson, Jessica A [AGRON]" w:date="2023-01-12T10:56:00Z"/>
-        </w:rPr>
-      </w:pPr>
-      <w:ins w:id="107" w:author="Nelson, Jessica A [AGRON]" w:date="2023-01-12T10:55:00Z">
+          <w:ins w:id="110" w:author="Nelson, Jessica A [AGRON]" w:date="2023-01-12T10:56:00Z"/>
+        </w:rPr>
+      </w:pPr>
+      <w:ins w:id="111" w:author="Nelson, Jessica A [AGRON]" w:date="2023-01-12T10:55:00Z">
         <w:r>
           <w:t>Stream ecology</w:t>
         </w:r>
       </w:ins>
-      <w:ins w:id="108" w:author="Nelson, Jessica A [AGRON]" w:date="2023-01-12T10:56:00Z">
+      <w:ins w:id="112" w:author="Nelson, Jessica A [AGRON]" w:date="2023-01-12T10:56:00Z">
         <w:r>
           <w:t xml:space="preserve"> and IBI</w:t>
         </w:r>
@@ -929,7 +951,7 @@
       <w:pPr>
         <w:pStyle w:val="ListParagraph"/>
         <w:ind w:left="1440"/>
-        <w:pPrChange w:id="109" w:author="Nelson, Jessica A [AGRON]" w:date="2023-01-12T10:44:00Z">
+        <w:pPrChange w:id="113" w:author="Nelson, Jessica A [AGRON]" w:date="2023-01-12T10:44:00Z">
           <w:pPr>
             <w:pStyle w:val="ListParagraph"/>
             <w:numPr>
@@ -949,7 +971,7 @@
           <w:numId w:val="1"/>
         </w:numPr>
         <w:rPr>
-          <w:ins w:id="110" w:author="Nelson, Jessica A [AGRON]" w:date="2023-01-12T11:05:00Z"/>
+          <w:ins w:id="114" w:author="Nelson, Jessica A [AGRON]" w:date="2023-01-12T11:05:00Z"/>
           <w:b/>
         </w:rPr>
       </w:pPr>
@@ -964,10 +986,10 @@
       <w:pPr>
         <w:pStyle w:val="ListParagraph"/>
         <w:rPr>
-          <w:ins w:id="111" w:author="Nelson, Jessica A [AGRON]" w:date="2023-01-12T11:05:00Z"/>
-        </w:rPr>
-      </w:pPr>
-      <w:ins w:id="112" w:author="Nelson, Jessica A [AGRON]" w:date="2023-01-12T11:04:00Z">
+          <w:ins w:id="115" w:author="Nelson, Jessica A [AGRON]" w:date="2023-01-12T11:05:00Z"/>
+        </w:rPr>
+      </w:pPr>
+      <w:ins w:id="116" w:author="Nelson, Jessica A [AGRON]" w:date="2023-01-12T11:04:00Z">
         <w:r>
           <w:t xml:space="preserve">Michelle </w:t>
         </w:r>
@@ -1006,7 +1028,7 @@
         <w:rPr>
           <w:b/>
         </w:rPr>
-        <w:pPrChange w:id="113" w:author="Nelson, Jessica A [AGRON]" w:date="2023-01-12T11:05:00Z">
+        <w:pPrChange w:id="117" w:author="Nelson, Jessica A [AGRON]" w:date="2023-01-12T11:05:00Z">
           <w:pPr>
             <w:pStyle w:val="ListParagraph"/>
             <w:numPr>
@@ -1016,8 +1038,6 @@
           </w:pPr>
         </w:pPrChange>
       </w:pPr>
-      <w:bookmarkStart w:id="114" w:name="_GoBack"/>
-      <w:bookmarkEnd w:id="114"/>
     </w:p>
     <w:p>
       <w:pPr>
@@ -1052,6 +1072,7 @@
         <w:ind w:left="1440"/>
       </w:pPr>
       <w:r>
+        <w:lastRenderedPageBreak/>
         <w:t>Potential Benefits = wildlife, water quality, maybe GHG (placement, seasonality), water quantity</w:t>
       </w:r>
     </w:p>
@@ -1070,7 +1091,6 @@
         <w:rPr>
           <w:u w:val="single"/>
         </w:rPr>
-        <w:lastRenderedPageBreak/>
         <w:t>Farm ponds</w:t>
       </w:r>
     </w:p>

</xml_diff>